<commit_message>
Updated for sprint 4
Signed on to do all the new user stories for this sprint. Mainly because
everyone else has signed on to do something. But if you finish your
tasks early then just put your name down on whatever task.
</commit_message>
<xml_diff>
--- a/New Sprint plans.docx
+++ b/New Sprint plans.docx
@@ -984,7 +984,7 @@
               <w:rPr>
                 <w:lang w:val="en-US"/>
               </w:rPr>
-              <w:t>4</w:t>
+              <w:t>2</w:t>
             </w:r>
           </w:p>
         </w:tc>
@@ -1238,7 +1238,6 @@
                 <w:lang w:val="en-US"/>
               </w:rPr>
             </w:pPr>
-            <w:bookmarkStart w:id="0" w:name="_GoBack" w:colFirst="3" w:colLast="5"/>
             <w:r>
               <w:rPr>
                 <w:lang w:val="en-US"/>
@@ -1317,117 +1316,6 @@
                 <w:lang w:val="en-US"/>
               </w:rPr>
             </w:pPr>
-          </w:p>
-        </w:tc>
-      </w:tr>
-      <w:bookmarkEnd w:id="0"/>
-      <w:tr>
-        <w:tc>
-          <w:tcPr>
-            <w:tcW w:w="895" w:type="dxa"/>
-          </w:tcPr>
-          <w:p>
-            <w:pPr>
-              <w:rPr>
-                <w:lang w:val="en-US"/>
-              </w:rPr>
-            </w:pPr>
-            <w:r>
-              <w:rPr>
-                <w:lang w:val="en-US"/>
-              </w:rPr>
-              <w:t xml:space="preserve">23. </w:t>
-            </w:r>
-          </w:p>
-        </w:tc>
-        <w:tc>
-          <w:tcPr>
-            <w:tcW w:w="2944" w:type="dxa"/>
-          </w:tcPr>
-          <w:p>
-            <w:pPr>
-              <w:rPr>
-                <w:lang w:val="en-US"/>
-              </w:rPr>
-            </w:pPr>
-            <w:r>
-              <w:rPr>
-                <w:lang w:val="en-US"/>
-              </w:rPr>
-              <w:t>Members account registry</w:t>
-            </w:r>
-          </w:p>
-        </w:tc>
-        <w:tc>
-          <w:tcPr>
-            <w:tcW w:w="669" w:type="dxa"/>
-          </w:tcPr>
-          <w:p>
-            <w:pPr>
-              <w:rPr>
-                <w:lang w:val="en-US"/>
-              </w:rPr>
-            </w:pPr>
-            <w:r>
-              <w:rPr>
-                <w:lang w:val="en-US"/>
-              </w:rPr>
-              <w:t>3</w:t>
-            </w:r>
-          </w:p>
-        </w:tc>
-        <w:tc>
-          <w:tcPr>
-            <w:tcW w:w="527" w:type="dxa"/>
-          </w:tcPr>
-          <w:p>
-            <w:pPr>
-              <w:rPr>
-                <w:lang w:val="en-US"/>
-              </w:rPr>
-            </w:pPr>
-            <w:r>
-              <w:rPr>
-                <w:lang w:val="en-US"/>
-              </w:rPr>
-              <w:t xml:space="preserve">9. </w:t>
-            </w:r>
-          </w:p>
-        </w:tc>
-        <w:tc>
-          <w:tcPr>
-            <w:tcW w:w="3312" w:type="dxa"/>
-          </w:tcPr>
-          <w:p>
-            <w:pPr>
-              <w:rPr>
-                <w:lang w:val="en-US"/>
-              </w:rPr>
-            </w:pPr>
-            <w:r>
-              <w:rPr>
-                <w:lang w:val="en-US"/>
-              </w:rPr>
-              <w:t>Financial Tracking</w:t>
-            </w:r>
-          </w:p>
-        </w:tc>
-        <w:tc>
-          <w:tcPr>
-            <w:tcW w:w="669" w:type="dxa"/>
-          </w:tcPr>
-          <w:p>
-            <w:pPr>
-              <w:rPr>
-                <w:lang w:val="en-US"/>
-              </w:rPr>
-            </w:pPr>
-            <w:r>
-              <w:rPr>
-                <w:lang w:val="en-US"/>
-              </w:rPr>
-              <w:t>2</w:t>
-            </w:r>
           </w:p>
         </w:tc>
       </w:tr>
@@ -1446,7 +1334,7 @@
               <w:rPr>
                 <w:lang w:val="en-US"/>
               </w:rPr>
-              <w:t xml:space="preserve">3. </w:t>
+              <w:t xml:space="preserve">23. </w:t>
             </w:r>
           </w:p>
         </w:tc>
@@ -1464,7 +1352,7 @@
               <w:rPr>
                 <w:lang w:val="en-US"/>
               </w:rPr>
-              <w:t>Volunteers list</w:t>
+              <w:t>Members account registry</w:t>
             </w:r>
           </w:p>
         </w:tc>
@@ -1482,7 +1370,7 @@
               <w:rPr>
                 <w:lang w:val="en-US"/>
               </w:rPr>
-              <w:t>2</w:t>
+              <w:t>3</w:t>
             </w:r>
           </w:p>
         </w:tc>
@@ -1500,7 +1388,7 @@
               <w:rPr>
                 <w:lang w:val="en-US"/>
               </w:rPr>
-              <w:t xml:space="preserve">36. </w:t>
+              <w:t xml:space="preserve">9. </w:t>
             </w:r>
           </w:p>
         </w:tc>
@@ -1518,7 +1406,7 @@
               <w:rPr>
                 <w:lang w:val="en-US"/>
               </w:rPr>
-              <w:t>Planners events</w:t>
+              <w:t>Financial Tracking</w:t>
             </w:r>
           </w:p>
         </w:tc>
@@ -1556,7 +1444,7 @@
               <w:rPr>
                 <w:lang w:val="en-US"/>
               </w:rPr>
-              <w:t xml:space="preserve">41. </w:t>
+              <w:t xml:space="preserve">3. </w:t>
             </w:r>
           </w:p>
         </w:tc>
@@ -1574,13 +1462,7 @@
               <w:rPr>
                 <w:lang w:val="en-US"/>
               </w:rPr>
-              <w:t xml:space="preserve">Register </w:t>
-            </w:r>
-            <w:r>
-              <w:rPr>
-                <w:lang w:val="en-US"/>
-              </w:rPr>
-              <w:t>new volunteer</w:t>
+              <w:t>Volunteers list</w:t>
             </w:r>
           </w:p>
         </w:tc>
@@ -1598,7 +1480,7 @@
               <w:rPr>
                 <w:lang w:val="en-US"/>
               </w:rPr>
-              <w:t>1</w:t>
+              <w:t>2</w:t>
             </w:r>
           </w:p>
         </w:tc>
@@ -1616,7 +1498,7 @@
               <w:rPr>
                 <w:lang w:val="en-US"/>
               </w:rPr>
-              <w:t xml:space="preserve">37. </w:t>
+              <w:t xml:space="preserve">36. </w:t>
             </w:r>
           </w:p>
         </w:tc>
@@ -1634,7 +1516,7 @@
               <w:rPr>
                 <w:lang w:val="en-US"/>
               </w:rPr>
-              <w:t>Plan more events</w:t>
+              <w:t>Planners events</w:t>
             </w:r>
           </w:p>
         </w:tc>
@@ -1672,6 +1554,122 @@
               <w:rPr>
                 <w:lang w:val="en-US"/>
               </w:rPr>
+              <w:t xml:space="preserve">41. </w:t>
+            </w:r>
+          </w:p>
+        </w:tc>
+        <w:tc>
+          <w:tcPr>
+            <w:tcW w:w="2944" w:type="dxa"/>
+          </w:tcPr>
+          <w:p>
+            <w:pPr>
+              <w:rPr>
+                <w:lang w:val="en-US"/>
+              </w:rPr>
+            </w:pPr>
+            <w:r>
+              <w:rPr>
+                <w:lang w:val="en-US"/>
+              </w:rPr>
+              <w:t xml:space="preserve">Register </w:t>
+            </w:r>
+            <w:r>
+              <w:rPr>
+                <w:lang w:val="en-US"/>
+              </w:rPr>
+              <w:t>new volunteer</w:t>
+            </w:r>
+          </w:p>
+        </w:tc>
+        <w:tc>
+          <w:tcPr>
+            <w:tcW w:w="669" w:type="dxa"/>
+          </w:tcPr>
+          <w:p>
+            <w:pPr>
+              <w:rPr>
+                <w:lang w:val="en-US"/>
+              </w:rPr>
+            </w:pPr>
+            <w:r>
+              <w:rPr>
+                <w:lang w:val="en-US"/>
+              </w:rPr>
+              <w:t>1</w:t>
+            </w:r>
+          </w:p>
+        </w:tc>
+        <w:tc>
+          <w:tcPr>
+            <w:tcW w:w="527" w:type="dxa"/>
+          </w:tcPr>
+          <w:p>
+            <w:pPr>
+              <w:rPr>
+                <w:lang w:val="en-US"/>
+              </w:rPr>
+            </w:pPr>
+            <w:r>
+              <w:rPr>
+                <w:lang w:val="en-US"/>
+              </w:rPr>
+              <w:t xml:space="preserve">37. </w:t>
+            </w:r>
+          </w:p>
+        </w:tc>
+        <w:tc>
+          <w:tcPr>
+            <w:tcW w:w="3312" w:type="dxa"/>
+          </w:tcPr>
+          <w:p>
+            <w:pPr>
+              <w:rPr>
+                <w:lang w:val="en-US"/>
+              </w:rPr>
+            </w:pPr>
+            <w:r>
+              <w:rPr>
+                <w:lang w:val="en-US"/>
+              </w:rPr>
+              <w:t>Plan more events</w:t>
+            </w:r>
+          </w:p>
+        </w:tc>
+        <w:tc>
+          <w:tcPr>
+            <w:tcW w:w="669" w:type="dxa"/>
+          </w:tcPr>
+          <w:p>
+            <w:pPr>
+              <w:rPr>
+                <w:lang w:val="en-US"/>
+              </w:rPr>
+            </w:pPr>
+            <w:r>
+              <w:rPr>
+                <w:lang w:val="en-US"/>
+              </w:rPr>
+              <w:t>1</w:t>
+            </w:r>
+          </w:p>
+        </w:tc>
+      </w:tr>
+      <w:tr>
+        <w:tc>
+          <w:tcPr>
+            <w:tcW w:w="895" w:type="dxa"/>
+          </w:tcPr>
+          <w:p>
+            <w:pPr>
+              <w:rPr>
+                <w:lang w:val="en-US"/>
+              </w:rPr>
+            </w:pPr>
+            <w:r>
+              <w:rPr>
+                <w:lang w:val="en-US"/>
+              </w:rPr>
               <w:t>25.</w:t>
             </w:r>
           </w:p>
@@ -1764,6 +1762,8 @@
               </w:rPr>
               <w:t>2</w:t>
             </w:r>
+            <w:bookmarkStart w:id="0" w:name="_GoBack"/>
+            <w:bookmarkEnd w:id="0"/>
           </w:p>
         </w:tc>
       </w:tr>
@@ -3132,4 +3132,16 @@
     </a:ext>
   </a:extLst>
 </a:theme>
+</file>
+
+<file path=customXml/item1.xml><?xml version="1.0" encoding="utf-8"?>
+<b:Sources xmlns:b="http://schemas.openxmlformats.org/officeDocument/2006/bibliography" xmlns="http://schemas.openxmlformats.org/officeDocument/2006/bibliography" SelectedStyle="\APASixthEditionOfficeOnline.xsl" StyleName="APA" Version="6"/>
+</file>
+
+<file path=customXml/itemProps1.xml><?xml version="1.0" encoding="utf-8"?>
+<ds:datastoreItem xmlns:ds="http://schemas.openxmlformats.org/officeDocument/2006/customXml" ds:itemID="{C810BC79-AF24-42DD-933C-0C0127F45676}">
+  <ds:schemaRefs>
+    <ds:schemaRef ds:uri="http://schemas.openxmlformats.org/officeDocument/2006/bibliography"/>
+  </ds:schemaRefs>
+</ds:datastoreItem>
 </file>
</xml_diff>